<commit_message>
Html files almost done + Updated the populates of my database + Stand has a map
</commit_message>
<xml_diff>
--- a/Documentation/Base de Dados/POPULATES CarStand.docx
+++ b/Documentation/Base de Dados/POPULATES CarStand.docx
@@ -61,19 +61,7 @@
         <w:rPr>
           <w:highlight w:val="yellow"/>
         </w:rPr>
-        <w:t xml:space="preserve"> </w:t>
-      </w:r>
-      <w:r>
-        <w:rPr>
-          <w:highlight w:val="yellow"/>
-        </w:rPr>
-        <w:t>carros</w:t>
-      </w:r>
-      <w:r>
-        <w:rPr>
-          <w:highlight w:val="yellow"/>
-        </w:rPr>
-        <w:t xml:space="preserve"> (</w:t>
+        <w:t xml:space="preserve"> carros (</w:t>
       </w:r>
       <w:proofErr w:type="spellStart"/>
       <w:r>
@@ -94,33 +82,21 @@
         <w:rPr>
           <w:highlight w:val="yellow"/>
         </w:rPr>
-        <w:t>car_m</w:t>
-      </w:r>
-      <w:r>
-        <w:rPr>
-          <w:highlight w:val="yellow"/>
-        </w:rPr>
-        <w:t>odelo</w:t>
-      </w:r>
-      <w:proofErr w:type="spellEnd"/>
-      <w:r>
-        <w:rPr>
-          <w:highlight w:val="yellow"/>
-        </w:rPr>
-        <w:t xml:space="preserve">, </w:t>
-      </w:r>
-      <w:proofErr w:type="spellStart"/>
-      <w:r>
-        <w:rPr>
-          <w:highlight w:val="yellow"/>
-        </w:rPr>
-        <w:t>car</w:t>
-      </w:r>
-      <w:r>
-        <w:rPr>
-          <w:highlight w:val="yellow"/>
-        </w:rPr>
-        <w:t>_nacionalidade</w:t>
+        <w:t>car_modelo</w:t>
+      </w:r>
+      <w:proofErr w:type="spellEnd"/>
+      <w:r>
+        <w:rPr>
+          <w:highlight w:val="yellow"/>
+        </w:rPr>
+        <w:t xml:space="preserve">, </w:t>
+      </w:r>
+      <w:proofErr w:type="spellStart"/>
+      <w:r>
+        <w:rPr>
+          <w:highlight w:val="yellow"/>
+        </w:rPr>
+        <w:t>car_nacionalidade</w:t>
       </w:r>
       <w:proofErr w:type="spellEnd"/>
       <w:r>
@@ -156,19 +132,7 @@
         <w:rPr>
           <w:highlight w:val="yellow"/>
         </w:rPr>
-        <w:t>car</w:t>
-      </w:r>
-      <w:r>
-        <w:rPr>
-          <w:highlight w:val="yellow"/>
-        </w:rPr>
-        <w:t>_</w:t>
-      </w:r>
-      <w:r>
-        <w:rPr>
-          <w:highlight w:val="yellow"/>
-        </w:rPr>
-        <w:t>ano</w:t>
+        <w:t>car_ano</w:t>
       </w:r>
       <w:proofErr w:type="spellEnd"/>
       <w:r>
@@ -189,19 +153,7 @@
         <w:rPr>
           <w:highlight w:val="yellow"/>
         </w:rPr>
-        <w:t xml:space="preserve"> ('</w:t>
-      </w:r>
-      <w:r>
-        <w:rPr>
-          <w:highlight w:val="yellow"/>
-        </w:rPr>
-        <w:t>Ferrari</w:t>
-      </w:r>
-      <w:r>
-        <w:rPr>
-          <w:highlight w:val="yellow"/>
-        </w:rPr>
-        <w:t>', '</w:t>
+        <w:t xml:space="preserve"> ('Ferrari', '</w:t>
       </w:r>
       <w:r>
         <w:rPr>
@@ -453,31 +405,7 @@
         <w:rPr>
           <w:highlight w:val="yellow"/>
         </w:rPr>
-        <w:t>57</w:t>
-      </w:r>
-      <w:r>
-        <w:rPr>
-          <w:highlight w:val="yellow"/>
-        </w:rPr>
-        <w:t>-</w:t>
-      </w:r>
-      <w:r>
-        <w:rPr>
-          <w:highlight w:val="yellow"/>
-        </w:rPr>
-        <w:t>QQ</w:t>
-      </w:r>
-      <w:r>
-        <w:rPr>
-          <w:highlight w:val="yellow"/>
-        </w:rPr>
-        <w:t>-</w:t>
-      </w:r>
-      <w:r>
-        <w:rPr>
-          <w:highlight w:val="yellow"/>
-        </w:rPr>
-        <w:t>23</w:t>
+        <w:t>57-QQ-23</w:t>
       </w:r>
       <w:r>
         <w:rPr>
@@ -489,13 +417,7 @@
         <w:rPr>
           <w:highlight w:val="yellow"/>
         </w:rPr>
-        <w:t>1</w:t>
-      </w:r>
-      <w:r>
-        <w:rPr>
-          <w:highlight w:val="yellow"/>
-        </w:rPr>
-        <w:t>5</w:t>
+        <w:t>15</w:t>
       </w:r>
       <w:r>
         <w:rPr>
@@ -937,6 +859,216 @@
           <w:highlight w:val="yellow"/>
         </w:rPr>
       </w:pPr>
+      <w:proofErr w:type="spellStart"/>
+      <w:r>
+        <w:rPr>
+          <w:highlight w:val="yellow"/>
+        </w:rPr>
+        <w:t>insert</w:t>
+      </w:r>
+      <w:proofErr w:type="spellEnd"/>
+      <w:r>
+        <w:rPr>
+          <w:highlight w:val="yellow"/>
+        </w:rPr>
+        <w:t xml:space="preserve"> </w:t>
+      </w:r>
+      <w:proofErr w:type="spellStart"/>
+      <w:r>
+        <w:rPr>
+          <w:highlight w:val="yellow"/>
+        </w:rPr>
+        <w:t>into</w:t>
+      </w:r>
+      <w:proofErr w:type="spellEnd"/>
+      <w:r>
+        <w:rPr>
+          <w:highlight w:val="yellow"/>
+        </w:rPr>
+        <w:t xml:space="preserve"> carros (</w:t>
+      </w:r>
+      <w:proofErr w:type="spellStart"/>
+      <w:r>
+        <w:rPr>
+          <w:highlight w:val="yellow"/>
+        </w:rPr>
+        <w:t>car_marca</w:t>
+      </w:r>
+      <w:proofErr w:type="spellEnd"/>
+      <w:r>
+        <w:rPr>
+          <w:highlight w:val="yellow"/>
+        </w:rPr>
+        <w:t xml:space="preserve">, </w:t>
+      </w:r>
+      <w:proofErr w:type="spellStart"/>
+      <w:r>
+        <w:rPr>
+          <w:highlight w:val="yellow"/>
+        </w:rPr>
+        <w:t>car_modelo</w:t>
+      </w:r>
+      <w:proofErr w:type="spellEnd"/>
+      <w:r>
+        <w:rPr>
+          <w:highlight w:val="yellow"/>
+        </w:rPr>
+        <w:t xml:space="preserve">, </w:t>
+      </w:r>
+      <w:proofErr w:type="spellStart"/>
+      <w:r>
+        <w:rPr>
+          <w:highlight w:val="yellow"/>
+        </w:rPr>
+        <w:t>car_nacionalidade</w:t>
+      </w:r>
+      <w:proofErr w:type="spellEnd"/>
+      <w:r>
+        <w:rPr>
+          <w:highlight w:val="yellow"/>
+        </w:rPr>
+        <w:t xml:space="preserve">, </w:t>
+      </w:r>
+      <w:proofErr w:type="spellStart"/>
+      <w:r>
+        <w:rPr>
+          <w:highlight w:val="yellow"/>
+        </w:rPr>
+        <w:t>car_matricula</w:t>
+      </w:r>
+      <w:proofErr w:type="spellEnd"/>
+      <w:r>
+        <w:rPr>
+          <w:highlight w:val="yellow"/>
+        </w:rPr>
+        <w:t xml:space="preserve">, </w:t>
+      </w:r>
+      <w:proofErr w:type="spellStart"/>
+      <w:r>
+        <w:rPr>
+          <w:highlight w:val="yellow"/>
+        </w:rPr>
+        <w:t>car_ano</w:t>
+      </w:r>
+      <w:proofErr w:type="spellEnd"/>
+      <w:r>
+        <w:rPr>
+          <w:highlight w:val="yellow"/>
+        </w:rPr>
+        <w:t xml:space="preserve">) </w:t>
+      </w:r>
+      <w:proofErr w:type="spellStart"/>
+      <w:r>
+        <w:rPr>
+          <w:highlight w:val="yellow"/>
+        </w:rPr>
+        <w:t>values</w:t>
+      </w:r>
+      <w:proofErr w:type="spellEnd"/>
+      <w:r>
+        <w:rPr>
+          <w:highlight w:val="yellow"/>
+        </w:rPr>
+        <w:t xml:space="preserve"> ('</w:t>
+      </w:r>
+      <w:r>
+        <w:rPr>
+          <w:highlight w:val="yellow"/>
+        </w:rPr>
+        <w:t xml:space="preserve">DS </w:t>
+      </w:r>
+      <w:proofErr w:type="spellStart"/>
+      <w:r>
+        <w:rPr>
+          <w:highlight w:val="yellow"/>
+        </w:rPr>
+        <w:t>Automobiles</w:t>
+      </w:r>
+      <w:proofErr w:type="spellEnd"/>
+      <w:r>
+        <w:rPr>
+          <w:highlight w:val="yellow"/>
+        </w:rPr>
+        <w:t>', '</w:t>
+      </w:r>
+      <w:r>
+        <w:rPr>
+          <w:highlight w:val="yellow"/>
+        </w:rPr>
+        <w:t>DS 9</w:t>
+      </w:r>
+      <w:r>
+        <w:rPr>
+          <w:highlight w:val="yellow"/>
+        </w:rPr>
+        <w:t>', '</w:t>
+      </w:r>
+      <w:r>
+        <w:rPr>
+          <w:highlight w:val="yellow"/>
+        </w:rPr>
+        <w:t>Francesa</w:t>
+      </w:r>
+      <w:r>
+        <w:rPr>
+          <w:highlight w:val="yellow"/>
+        </w:rPr>
+        <w:t>', '</w:t>
+      </w:r>
+      <w:r>
+        <w:rPr>
+          <w:highlight w:val="yellow"/>
+        </w:rPr>
+        <w:t>AA</w:t>
+      </w:r>
+      <w:r>
+        <w:rPr>
+          <w:highlight w:val="yellow"/>
+        </w:rPr>
+        <w:t>-</w:t>
+      </w:r>
+      <w:r>
+        <w:rPr>
+          <w:highlight w:val="yellow"/>
+        </w:rPr>
+        <w:t>99</w:t>
+      </w:r>
+      <w:r>
+        <w:rPr>
+          <w:highlight w:val="yellow"/>
+        </w:rPr>
+        <w:t>-</w:t>
+      </w:r>
+      <w:r>
+        <w:rPr>
+          <w:highlight w:val="yellow"/>
+        </w:rPr>
+        <w:t>BC</w:t>
+      </w:r>
+      <w:r>
+        <w:rPr>
+          <w:highlight w:val="yellow"/>
+        </w:rPr>
+        <w:t xml:space="preserve">', </w:t>
+      </w:r>
+      <w:r>
+        <w:rPr>
+          <w:highlight w:val="yellow"/>
+        </w:rPr>
+        <w:t>20</w:t>
+      </w:r>
+      <w:r>
+        <w:rPr>
+          <w:highlight w:val="yellow"/>
+        </w:rPr>
+        <w:t>22</w:t>
+      </w:r>
+      <w:r>
+        <w:rPr>
+          <w:highlight w:val="yellow"/>
+        </w:rPr>
+        <w:t>);</w:t>
+      </w:r>
     </w:p>
     <w:p>
       <w:pPr>
@@ -948,13 +1080,11 @@
         <w:pStyle w:val="SemEspaamento"/>
         <w:rPr>
           <w:highlight w:val="green"/>
-          <w:lang w:val="en-GB"/>
         </w:rPr>
       </w:pPr>
       <w:r>
         <w:rPr>
           <w:highlight w:val="green"/>
-          <w:lang w:val="en-GB"/>
         </w:rPr>
         <w:t>Stands</w:t>
       </w:r>
@@ -964,7 +1094,6 @@
         <w:pStyle w:val="SemEspaamento"/>
         <w:rPr>
           <w:highlight w:val="green"/>
-          <w:lang w:val="en-GB"/>
         </w:rPr>
       </w:pPr>
     </w:p>
@@ -972,7 +1101,6 @@
       <w:pPr>
         <w:rPr>
           <w:highlight w:val="green"/>
-          <w:lang w:val="en-GB"/>
         </w:rPr>
       </w:pPr>
     </w:p>

</xml_diff>